<commit_message>
Problem fixed by adding service configuration in Startup.cs. | Move context class back to Domain folder for easy use.
</commit_message>
<xml_diff>
--- a/Work Log.docx
+++ b/Work Log.docx
@@ -229,8 +229,6 @@
       <w:r>
         <w:t xml:space="preserve"> and views for them</w:t>
       </w:r>
-      <w:bookmarkStart w:id="0" w:name="_GoBack"/>
-      <w:bookmarkEnd w:id="0"/>
       <w:r>
         <w:t xml:space="preserve">: </w:t>
       </w:r>
@@ -292,6 +290,83 @@
                         <a:schemeClr val="accent1"/>
                       </a:solidFill>
                     </a:ln>
+                  </pic:spPr>
+                </pic:pic>
+              </a:graphicData>
+            </a:graphic>
+          </wp:inline>
+        </w:drawing>
+      </w:r>
+    </w:p>
+    <w:p>
+      <w:pPr>
+        <w:pStyle w:val="Heading2"/>
+      </w:pPr>
+      <w:r>
+        <w:t>Daniel (</w:t>
+      </w:r>
+      <w:r>
+        <w:t>4</w:t>
+      </w:r>
+      <w:r>
+        <w:t>/</w:t>
+      </w:r>
+      <w:r>
+        <w:t>1</w:t>
+      </w:r>
+      <w:r>
+        <w:t xml:space="preserve">): </w:t>
+      </w:r>
+    </w:p>
+    <w:p>
+      <w:pPr>
+        <w:pStyle w:val="Heading4"/>
+      </w:pPr>
+      <w:r>
+        <w:t>Trouble Shooting</w:t>
+      </w:r>
+    </w:p>
+    <w:p>
+      <w:r>
+        <w:t>Add two lines of code in ConfigureServices method to configure the service for context. Now all controllers and views work, but need to be customized to look good.</w:t>
+      </w:r>
+      <w:bookmarkStart w:id="0" w:name="_GoBack"/>
+      <w:bookmarkEnd w:id="0"/>
+    </w:p>
+    <w:p>
+      <w:r>
+        <w:rPr>
+          <w:noProof/>
+        </w:rPr>
+        <w:drawing>
+          <wp:inline distT="0" distB="0" distL="0" distR="0" wp14:anchorId="11549232" wp14:editId="20F75AFD">
+            <wp:extent cx="5362260" cy="1921973"/>
+            <wp:effectExtent l="0" t="0" r="0" b="2540"/>
+            <wp:docPr id="2" name="Picture 2"/>
+            <wp:cNvGraphicFramePr>
+              <a:graphicFrameLocks xmlns:a="http://schemas.openxmlformats.org/drawingml/2006/main" noChangeAspect="1"/>
+            </wp:cNvGraphicFramePr>
+            <a:graphic xmlns:a="http://schemas.openxmlformats.org/drawingml/2006/main">
+              <a:graphicData uri="http://schemas.openxmlformats.org/drawingml/2006/picture">
+                <pic:pic xmlns:pic="http://schemas.openxmlformats.org/drawingml/2006/picture">
+                  <pic:nvPicPr>
+                    <pic:cNvPr id="1" name=""/>
+                    <pic:cNvPicPr/>
+                  </pic:nvPicPr>
+                  <pic:blipFill>
+                    <a:blip r:embed="rId9"/>
+                    <a:stretch>
+                      <a:fillRect/>
+                    </a:stretch>
+                  </pic:blipFill>
+                  <pic:spPr>
+                    <a:xfrm>
+                      <a:off x="0" y="0"/>
+                      <a:ext cx="5369848" cy="1924693"/>
+                    </a:xfrm>
+                    <a:prstGeom prst="rect">
+                      <a:avLst/>
+                    </a:prstGeom>
                   </pic:spPr>
                 </pic:pic>
               </a:graphicData>

</xml_diff>

<commit_message>
Add UserViewModel. | Add register action method and register view. Will: continue to work on customer registration.
</commit_message>
<xml_diff>
--- a/Work Log.docx
+++ b/Work Log.docx
@@ -112,9 +112,9 @@
           <w:noProof/>
         </w:rPr>
         <w:drawing>
-          <wp:inline distT="0" distB="0" distL="0" distR="0" wp14:anchorId="43F6947B" wp14:editId="44067C3B">
-            <wp:extent cx="3187406" cy="2068863"/>
-            <wp:effectExtent l="19050" t="19050" r="13335" b="26670"/>
+          <wp:inline distT="0" distB="0" distL="0" distR="0" wp14:anchorId="43F6947B" wp14:editId="7D8E7A68">
+            <wp:extent cx="4280942" cy="2778650"/>
+            <wp:effectExtent l="19050" t="19050" r="24765" b="22225"/>
             <wp:docPr id="3" name="Picture 3"/>
             <wp:cNvGraphicFramePr>
               <a:graphicFrameLocks xmlns:a="http://schemas.openxmlformats.org/drawingml/2006/main" noChangeAspect="1"/>
@@ -135,7 +135,7 @@
                   <pic:spPr>
                     <a:xfrm>
                       <a:off x="0" y="0"/>
-                      <a:ext cx="3207615" cy="2081980"/>
+                      <a:ext cx="4324910" cy="2807188"/>
                     </a:xfrm>
                     <a:prstGeom prst="rect">
                       <a:avLst/>
@@ -159,14 +159,22 @@
       </w:r>
     </w:p>
     <w:p>
+      <w:pPr>
+        <w:rPr>
+          <w:rFonts w:asciiTheme="majorHAnsi" w:eastAsiaTheme="majorEastAsia" w:hAnsiTheme="majorHAnsi" w:cstheme="majorBidi"/>
+          <w:i/>
+          <w:iCs/>
+          <w:color w:val="2F5496" w:themeColor="accent1" w:themeShade="BF"/>
+        </w:rPr>
+      </w:pPr>
       <w:r>
         <w:rPr>
           <w:noProof/>
         </w:rPr>
         <w:drawing>
-          <wp:inline distT="0" distB="0" distL="0" distR="0" wp14:anchorId="69A6BBA5" wp14:editId="39A498FF">
-            <wp:extent cx="1501796" cy="2265421"/>
-            <wp:effectExtent l="0" t="0" r="3175" b="1905"/>
+          <wp:inline distT="0" distB="0" distL="0" distR="0" wp14:anchorId="69A6BBA5" wp14:editId="0E5BC20A">
+            <wp:extent cx="2085484" cy="3145900"/>
+            <wp:effectExtent l="0" t="0" r="0" b="0"/>
             <wp:docPr id="4" name="Picture 4"/>
             <wp:cNvGraphicFramePr>
               <a:graphicFrameLocks xmlns:a="http://schemas.openxmlformats.org/drawingml/2006/main" noChangeAspect="1"/>
@@ -187,7 +195,7 @@
                   <pic:spPr>
                     <a:xfrm>
                       <a:off x="0" y="0"/>
-                      <a:ext cx="1518324" cy="2290353"/>
+                      <a:ext cx="2122638" cy="3201945"/>
                     </a:xfrm>
                     <a:prstGeom prst="rect">
                       <a:avLst/>
@@ -199,16 +207,6 @@
           </wp:inline>
         </w:drawing>
       </w:r>
-    </w:p>
-    <w:p>
-      <w:pPr>
-        <w:rPr>
-          <w:rFonts w:asciiTheme="majorHAnsi" w:eastAsiaTheme="majorEastAsia" w:hAnsiTheme="majorHAnsi" w:cstheme="majorBidi"/>
-          <w:i/>
-          <w:iCs/>
-          <w:color w:val="2F5496" w:themeColor="accent1" w:themeShade="BF"/>
-        </w:rPr>
-      </w:pPr>
       <w:r>
         <w:br w:type="page"/>
       </w:r>
@@ -257,9 +255,9 @@
           <w:noProof/>
         </w:rPr>
         <w:drawing>
-          <wp:inline distT="0" distB="0" distL="0" distR="0" wp14:anchorId="43F80E1A" wp14:editId="31CEC325">
-            <wp:extent cx="3609155" cy="1255852"/>
-            <wp:effectExtent l="19050" t="19050" r="10795" b="20955"/>
+          <wp:inline distT="0" distB="0" distL="0" distR="0" wp14:anchorId="43F80E1A" wp14:editId="0FEA102F">
+            <wp:extent cx="5288001" cy="1840028"/>
+            <wp:effectExtent l="19050" t="19050" r="27305" b="27305"/>
             <wp:docPr id="5" name="Picture 5"/>
             <wp:cNvGraphicFramePr>
               <a:graphicFrameLocks xmlns:a="http://schemas.openxmlformats.org/drawingml/2006/main" noChangeAspect="1"/>
@@ -280,7 +278,7 @@
                   <pic:spPr>
                     <a:xfrm>
                       <a:off x="0" y="0"/>
-                      <a:ext cx="3617550" cy="1258773"/>
+                      <a:ext cx="5335779" cy="1856653"/>
                     </a:xfrm>
                     <a:prstGeom prst="rect">
                       <a:avLst/>
@@ -303,19 +301,7 @@
         <w:pStyle w:val="Heading2"/>
       </w:pPr>
       <w:r>
-        <w:t>Daniel (</w:t>
-      </w:r>
-      <w:r>
-        <w:t>4</w:t>
-      </w:r>
-      <w:r>
-        <w:t>/</w:t>
-      </w:r>
-      <w:r>
-        <w:t>1</w:t>
-      </w:r>
-      <w:r>
-        <w:t xml:space="preserve">): </w:t>
+        <w:t xml:space="preserve">Daniel (4/1): </w:t>
       </w:r>
     </w:p>
     <w:p>
@@ -363,6 +349,75 @@
                     <a:xfrm>
                       <a:off x="0" y="0"/>
                       <a:ext cx="5369848" cy="1924693"/>
+                    </a:xfrm>
+                    <a:prstGeom prst="rect">
+                      <a:avLst/>
+                    </a:prstGeom>
+                  </pic:spPr>
+                </pic:pic>
+              </a:graphicData>
+            </a:graphic>
+          </wp:inline>
+        </w:drawing>
+      </w:r>
+    </w:p>
+    <w:p>
+      <w:pPr>
+        <w:pStyle w:val="Heading2"/>
+      </w:pPr>
+      <w:r>
+        <w:t>Daniel (4/</w:t>
+      </w:r>
+      <w:r>
+        <w:t>2</w:t>
+      </w:r>
+      <w:r>
+        <w:t xml:space="preserve">): </w:t>
+      </w:r>
+    </w:p>
+    <w:p>
+      <w:pPr>
+        <w:pStyle w:val="Heading4"/>
+      </w:pPr>
+      <w:r>
+        <w:t>Building Customer Register Function</w:t>
+      </w:r>
+    </w:p>
+    <w:p>
+      <w:r>
+        <w:t>Create a class called UserViewModel to store user’s input. This class has all properties (except relational property) from Customers class, with an extra property PasswordConfirm.</w:t>
+      </w:r>
+    </w:p>
+    <w:p>
+      <w:r>
+        <w:rPr>
+          <w:noProof/>
+        </w:rPr>
+        <w:drawing>
+          <wp:inline distT="0" distB="0" distL="0" distR="0" wp14:anchorId="25C0439D" wp14:editId="62BB8EB4">
+            <wp:extent cx="5518790" cy="1053680"/>
+            <wp:effectExtent l="0" t="0" r="5715" b="0"/>
+            <wp:docPr id="6" name="Picture 6"/>
+            <wp:cNvGraphicFramePr>
+              <a:graphicFrameLocks xmlns:a="http://schemas.openxmlformats.org/drawingml/2006/main" noChangeAspect="1"/>
+            </wp:cNvGraphicFramePr>
+            <a:graphic xmlns:a="http://schemas.openxmlformats.org/drawingml/2006/main">
+              <a:graphicData uri="http://schemas.openxmlformats.org/drawingml/2006/picture">
+                <pic:pic xmlns:pic="http://schemas.openxmlformats.org/drawingml/2006/picture">
+                  <pic:nvPicPr>
+                    <pic:cNvPr id="1" name=""/>
+                    <pic:cNvPicPr/>
+                  </pic:nvPicPr>
+                  <pic:blipFill>
+                    <a:blip r:embed="rId10"/>
+                    <a:stretch>
+                      <a:fillRect/>
+                    </a:stretch>
+                  </pic:blipFill>
+                  <pic:spPr>
+                    <a:xfrm>
+                      <a:off x="0" y="0"/>
+                      <a:ext cx="5620146" cy="1073032"/>
                     </a:xfrm>
                     <a:prstGeom prst="rect">
                       <a:avLst/>

</xml_diff>